<commit_message>
Added changes for clarity
</commit_message>
<xml_diff>
--- a/1.intro-to-workgroup/Context_For_workgroup.docx
+++ b/1.intro-to-workgroup/Context_For_workgroup.docx
@@ -1,6 +1,6 @@
 
 <file path=word/document.xml><?xml version="1.0" encoding="utf-8"?>
-<w:document xmlns:wpc="http://schemas.microsoft.com/office/word/2010/wordprocessingCanvas" xmlns:mc="http://schemas.openxmlformats.org/markup-compatibility/2006" xmlns:o="urn:schemas-microsoft-com:office:office" xmlns:r="http://schemas.openxmlformats.org/officeDocument/2006/relationships" xmlns:m="http://schemas.openxmlformats.org/officeDocument/2006/math" xmlns:v="urn:schemas-microsoft-com:vml" xmlns:wp14="http://schemas.microsoft.com/office/word/2010/wordprocessingDrawing" xmlns:wp="http://schemas.openxmlformats.org/drawingml/2006/wordprocessingDrawing" xmlns:w10="urn:schemas-microsoft-com:office:word" xmlns:w="http://schemas.openxmlformats.org/wordprocessingml/2006/main" xmlns:w14="http://schemas.microsoft.com/office/word/2010/wordml" xmlns:w15="http://schemas.microsoft.com/office/word/2012/wordml" xmlns:wpg="http://schemas.microsoft.com/office/word/2010/wordprocessingGroup" xmlns:wpi="http://schemas.microsoft.com/office/word/2010/wordprocessingInk" xmlns:wne="http://schemas.microsoft.com/office/word/2006/wordml" xmlns:wps="http://schemas.microsoft.com/office/word/2010/wordprocessingShape" mc:Ignorable="w14 w15 wp14">
+<w:document xmlns:wpc="http://schemas.microsoft.com/office/word/2010/wordprocessingCanvas" xmlns:cx="http://schemas.microsoft.com/office/drawing/2014/chartex" xmlns:cx1="http://schemas.microsoft.com/office/drawing/2015/9/8/chartex" xmlns:cx2="http://schemas.microsoft.com/office/drawing/2015/10/21/chartex" xmlns:cx3="http://schemas.microsoft.com/office/drawing/2016/5/9/chartex" xmlns:cx4="http://schemas.microsoft.com/office/drawing/2016/5/10/chartex" xmlns:cx5="http://schemas.microsoft.com/office/drawing/2016/5/11/chartex" xmlns:cx6="http://schemas.microsoft.com/office/drawing/2016/5/12/chartex" xmlns:cx7="http://schemas.microsoft.com/office/drawing/2016/5/13/chartex" xmlns:cx8="http://schemas.microsoft.com/office/drawing/2016/5/14/chartex" xmlns:mc="http://schemas.openxmlformats.org/markup-compatibility/2006" xmlns:aink="http://schemas.microsoft.com/office/drawing/2016/ink" xmlns:am3d="http://schemas.microsoft.com/office/drawing/2017/model3d" xmlns:o="urn:schemas-microsoft-com:office:office" xmlns:r="http://schemas.openxmlformats.org/officeDocument/2006/relationships" xmlns:m="http://schemas.openxmlformats.org/officeDocument/2006/math" xmlns:v="urn:schemas-microsoft-com:vml" xmlns:wp14="http://schemas.microsoft.com/office/word/2010/wordprocessingDrawing" xmlns:wp="http://schemas.openxmlformats.org/drawingml/2006/wordprocessingDrawing" xmlns:w10="urn:schemas-microsoft-com:office:word" xmlns:w="http://schemas.openxmlformats.org/wordprocessingml/2006/main" xmlns:w14="http://schemas.microsoft.com/office/word/2010/wordml" xmlns:w15="http://schemas.microsoft.com/office/word/2012/wordml" xmlns:w16cex="http://schemas.microsoft.com/office/word/2018/wordml/cex" xmlns:w16cid="http://schemas.microsoft.com/office/word/2016/wordml/cid" xmlns:w16="http://schemas.microsoft.com/office/word/2018/wordml" xmlns:w16sdtdh="http://schemas.microsoft.com/office/word/2020/wordml/sdtdatahash" xmlns:w16se="http://schemas.microsoft.com/office/word/2015/wordml/symex" xmlns:wpg="http://schemas.microsoft.com/office/word/2010/wordprocessingGroup" xmlns:wpi="http://schemas.microsoft.com/office/word/2010/wordprocessingInk" xmlns:wne="http://schemas.microsoft.com/office/word/2006/wordml" xmlns:wps="http://schemas.microsoft.com/office/word/2010/wordprocessingShape" mc:Ignorable="w14 w15 w16se w16cid w16 w16cex w16sdtdh wp14">
   <w:body>
     <w:p>
       <w:pPr>
@@ -105,12 +105,68 @@
       <w:pPr>
         <w:pStyle w:val="ListParagraph"/>
         <w:numPr>
+          <w:ilvl w:val="3"/>
+          <w:numId w:val="3"/>
+        </w:numPr>
+        <w:rPr>
+          <w:highlight w:val="yellow"/>
+        </w:rPr>
+      </w:pPr>
+      <w:r>
+        <w:rPr>
+          <w:highlight w:val="yellow"/>
+        </w:rPr>
+        <w:t>Completely a new idea</w:t>
+      </w:r>
+      <w:r>
+        <w:rPr>
+          <w:highlight w:val="yellow"/>
+        </w:rPr>
+        <w:t>/innovation</w:t>
+      </w:r>
+    </w:p>
+    <w:p>
+      <w:pPr>
+        <w:pStyle w:val="ListParagraph"/>
+        <w:numPr>
           <w:ilvl w:val="2"/>
           <w:numId w:val="3"/>
         </w:numPr>
       </w:pPr>
       <w:r>
-        <w:t>Registering PIs/PoV/PoC from Projects/Hackathon/other events and is accessible for reference</w:t>
+        <w:t>Registering PIs/</w:t>
+      </w:r>
+      <w:proofErr w:type="spellStart"/>
+      <w:r>
+        <w:t>PoV</w:t>
+      </w:r>
+      <w:proofErr w:type="spellEnd"/>
+      <w:r>
+        <w:t>/PoC from Projects/Hackathon/other events and is accessible for reference</w:t>
+      </w:r>
+    </w:p>
+    <w:p>
+      <w:pPr>
+        <w:pStyle w:val="ListParagraph"/>
+        <w:numPr>
+          <w:ilvl w:val="3"/>
+          <w:numId w:val="3"/>
+        </w:numPr>
+        <w:rPr>
+          <w:highlight w:val="yellow"/>
+        </w:rPr>
+      </w:pPr>
+      <w:r>
+        <w:rPr>
+          <w:highlight w:val="yellow"/>
+        </w:rPr>
+        <w:t>Best practices being followed in a project/Reusable Components</w:t>
+      </w:r>
+      <w:r>
+        <w:rPr>
+          <w:highlight w:val="yellow"/>
+        </w:rPr>
+        <w:t xml:space="preserve"> registrations</w:t>
       </w:r>
     </w:p>
     <w:p>
@@ -121,9 +177,47 @@
           <w:numId w:val="3"/>
         </w:numPr>
       </w:pPr>
-      <w:r>
-        <w:t>Ideathon/Hackathon can be conducted with the help of the Portal and the inbuilt Framework built</w:t>
-      </w:r>
+      <w:proofErr w:type="spellStart"/>
+      <w:r>
+        <w:t>Ideathon</w:t>
+      </w:r>
+      <w:proofErr w:type="spellEnd"/>
+      <w:r>
+        <w:t>/Hackathon can be conducted with the help of the Portal and the inbuilt Framework buil</w:t>
+      </w:r>
+      <w:r>
+        <w:t>t</w:t>
+      </w:r>
+    </w:p>
+    <w:p>
+      <w:pPr>
+        <w:pStyle w:val="ListParagraph"/>
+        <w:numPr>
+          <w:ilvl w:val="3"/>
+          <w:numId w:val="3"/>
+        </w:numPr>
+        <w:rPr>
+          <w:highlight w:val="yellow"/>
+        </w:rPr>
+      </w:pPr>
+      <w:r>
+        <w:rPr>
+          <w:highlight w:val="yellow"/>
+        </w:rPr>
+        <w:t xml:space="preserve">Portal should support for </w:t>
+      </w:r>
+      <w:r>
+        <w:rPr>
+          <w:highlight w:val="yellow"/>
+        </w:rPr>
+        <w:t>conducting online events</w:t>
+      </w:r>
+    </w:p>
+    <w:p>
+      <w:pPr>
+        <w:pStyle w:val="ListParagraph"/>
+        <w:ind w:left="2160"/>
+      </w:pPr>
     </w:p>
     <w:p>
       <w:pPr>
@@ -192,8 +286,6 @@
       <w:r>
         <w:t xml:space="preserve">Requirement </w:t>
       </w:r>
-      <w:bookmarkStart w:id="0" w:name="_GoBack"/>
-      <w:bookmarkEnd w:id="0"/>
       <w:r>
         <w:t>Analysts</w:t>
       </w:r>
@@ -232,6 +324,24 @@
       </w:pPr>
       <w:r>
         <w:t>Testers.</w:t>
+      </w:r>
+    </w:p>
+    <w:p>
+      <w:pPr>
+        <w:pStyle w:val="ListParagraph"/>
+        <w:numPr>
+          <w:ilvl w:val="0"/>
+          <w:numId w:val="4"/>
+        </w:numPr>
+        <w:rPr>
+          <w:highlight w:val="yellow"/>
+        </w:rPr>
+      </w:pPr>
+      <w:r>
+        <w:rPr>
+          <w:highlight w:val="yellow"/>
+        </w:rPr>
+        <w:t>Operation Engineer</w:t>
       </w:r>
     </w:p>
     <w:p>
@@ -258,8 +368,8 @@
 </file>
 
 <file path=word/numbering.xml><?xml version="1.0" encoding="utf-8"?>
-<w:numbering xmlns:wpc="http://schemas.microsoft.com/office/word/2010/wordprocessingCanvas" xmlns:mc="http://schemas.openxmlformats.org/markup-compatibility/2006" xmlns:o="urn:schemas-microsoft-com:office:office" xmlns:r="http://schemas.openxmlformats.org/officeDocument/2006/relationships" xmlns:m="http://schemas.openxmlformats.org/officeDocument/2006/math" xmlns:v="urn:schemas-microsoft-com:vml" xmlns:wp14="http://schemas.microsoft.com/office/word/2010/wordprocessingDrawing" xmlns:wp="http://schemas.openxmlformats.org/drawingml/2006/wordprocessingDrawing" xmlns:w10="urn:schemas-microsoft-com:office:word" xmlns:w="http://schemas.openxmlformats.org/wordprocessingml/2006/main" xmlns:w14="http://schemas.microsoft.com/office/word/2010/wordml" xmlns:w15="http://schemas.microsoft.com/office/word/2012/wordml" xmlns:wpg="http://schemas.microsoft.com/office/word/2010/wordprocessingGroup" xmlns:wpi="http://schemas.microsoft.com/office/word/2010/wordprocessingInk" xmlns:wne="http://schemas.microsoft.com/office/word/2006/wordml" xmlns:wps="http://schemas.microsoft.com/office/word/2010/wordprocessingShape" mc:Ignorable="w14 w15 wp14">
-  <w:abstractNum w:abstractNumId="0">
+<w:numbering xmlns:wpc="http://schemas.microsoft.com/office/word/2010/wordprocessingCanvas" xmlns:cx="http://schemas.microsoft.com/office/drawing/2014/chartex" xmlns:cx1="http://schemas.microsoft.com/office/drawing/2015/9/8/chartex" xmlns:cx2="http://schemas.microsoft.com/office/drawing/2015/10/21/chartex" xmlns:cx3="http://schemas.microsoft.com/office/drawing/2016/5/9/chartex" xmlns:cx4="http://schemas.microsoft.com/office/drawing/2016/5/10/chartex" xmlns:cx5="http://schemas.microsoft.com/office/drawing/2016/5/11/chartex" xmlns:cx6="http://schemas.microsoft.com/office/drawing/2016/5/12/chartex" xmlns:cx7="http://schemas.microsoft.com/office/drawing/2016/5/13/chartex" xmlns:cx8="http://schemas.microsoft.com/office/drawing/2016/5/14/chartex" xmlns:mc="http://schemas.openxmlformats.org/markup-compatibility/2006" xmlns:aink="http://schemas.microsoft.com/office/drawing/2016/ink" xmlns:am3d="http://schemas.microsoft.com/office/drawing/2017/model3d" xmlns:o="urn:schemas-microsoft-com:office:office" xmlns:r="http://schemas.openxmlformats.org/officeDocument/2006/relationships" xmlns:m="http://schemas.openxmlformats.org/officeDocument/2006/math" xmlns:v="urn:schemas-microsoft-com:vml" xmlns:wp14="http://schemas.microsoft.com/office/word/2010/wordprocessingDrawing" xmlns:wp="http://schemas.openxmlformats.org/drawingml/2006/wordprocessingDrawing" xmlns:w10="urn:schemas-microsoft-com:office:word" xmlns:w="http://schemas.openxmlformats.org/wordprocessingml/2006/main" xmlns:w14="http://schemas.microsoft.com/office/word/2010/wordml" xmlns:w15="http://schemas.microsoft.com/office/word/2012/wordml" xmlns:w16cex="http://schemas.microsoft.com/office/word/2018/wordml/cex" xmlns:w16cid="http://schemas.microsoft.com/office/word/2016/wordml/cid" xmlns:w16="http://schemas.microsoft.com/office/word/2018/wordml" xmlns:w16sdtdh="http://schemas.microsoft.com/office/word/2020/wordml/sdtdatahash" xmlns:w16se="http://schemas.microsoft.com/office/word/2015/wordml/symex" xmlns:wpg="http://schemas.microsoft.com/office/word/2010/wordprocessingGroup" xmlns:wpi="http://schemas.microsoft.com/office/word/2010/wordprocessingInk" xmlns:wne="http://schemas.microsoft.com/office/word/2006/wordml" xmlns:wps="http://schemas.microsoft.com/office/word/2010/wordprocessingShape" mc:Ignorable="w14 w15 w16se w16cid w16 w16cex w16sdtdh wp14">
+  <w:abstractNum w:abstractNumId="0" w15:restartNumberingAfterBreak="0">
     <w:nsid w:val="52500755"/>
     <w:multiLevelType w:val="hybridMultilevel"/>
     <w:tmpl w:val="F4CAA2CA"/>
@@ -348,10 +458,10 @@
       </w:pPr>
     </w:lvl>
   </w:abstractNum>
-  <w:abstractNum w:abstractNumId="1">
+  <w:abstractNum w:abstractNumId="1" w15:restartNumberingAfterBreak="0">
     <w:nsid w:val="52C92225"/>
     <w:multiLevelType w:val="hybridMultilevel"/>
-    <w:tmpl w:val="207478D4"/>
+    <w:tmpl w:val="85AC876A"/>
     <w:lvl w:ilvl="0" w:tplc="40090001">
       <w:start w:val="1"/>
       <w:numFmt w:val="bullet"/>
@@ -388,80 +498,79 @@
         <w:rFonts w:hint="default"/>
       </w:rPr>
     </w:lvl>
-    <w:lvl w:ilvl="3" w:tplc="40090001" w:tentative="1">
+    <w:lvl w:ilvl="3" w:tplc="64744934">
+      <w:numFmt w:val="bullet"/>
+      <w:lvlText w:val=""/>
+      <w:lvlJc w:val="left"/>
+      <w:pPr>
+        <w:ind w:left="2880" w:hanging="360"/>
+      </w:pPr>
+      <w:rPr>
+        <w:rFonts w:ascii="Wingdings" w:eastAsiaTheme="minorHAnsi" w:hAnsi="Wingdings" w:cstheme="minorBidi" w:hint="default"/>
+      </w:rPr>
+    </w:lvl>
+    <w:lvl w:ilvl="4" w:tplc="40090003" w:tentative="1">
+      <w:start w:val="1"/>
+      <w:numFmt w:val="bullet"/>
+      <w:lvlText w:val="o"/>
+      <w:lvlJc w:val="left"/>
+      <w:pPr>
+        <w:ind w:left="3600" w:hanging="360"/>
+      </w:pPr>
+      <w:rPr>
+        <w:rFonts w:ascii="Courier New" w:hAnsi="Courier New" w:cs="Courier New" w:hint="default"/>
+      </w:rPr>
+    </w:lvl>
+    <w:lvl w:ilvl="5" w:tplc="40090005" w:tentative="1">
+      <w:start w:val="1"/>
+      <w:numFmt w:val="bullet"/>
+      <w:lvlText w:val=""/>
+      <w:lvlJc w:val="left"/>
+      <w:pPr>
+        <w:ind w:left="4320" w:hanging="360"/>
+      </w:pPr>
+      <w:rPr>
+        <w:rFonts w:ascii="Wingdings" w:hAnsi="Wingdings" w:hint="default"/>
+      </w:rPr>
+    </w:lvl>
+    <w:lvl w:ilvl="6" w:tplc="40090001" w:tentative="1">
       <w:start w:val="1"/>
       <w:numFmt w:val="bullet"/>
       <w:lvlText w:val=""/>
       <w:lvlJc w:val="left"/>
       <w:pPr>
-        <w:ind w:left="2880" w:hanging="360"/>
+        <w:ind w:left="5040" w:hanging="360"/>
       </w:pPr>
       <w:rPr>
         <w:rFonts w:ascii="Symbol" w:hAnsi="Symbol" w:hint="default"/>
       </w:rPr>
     </w:lvl>
-    <w:lvl w:ilvl="4" w:tplc="40090003" w:tentative="1">
+    <w:lvl w:ilvl="7" w:tplc="40090003" w:tentative="1">
       <w:start w:val="1"/>
       <w:numFmt w:val="bullet"/>
       <w:lvlText w:val="o"/>
       <w:lvlJc w:val="left"/>
       <w:pPr>
-        <w:ind w:left="3600" w:hanging="360"/>
+        <w:ind w:left="5760" w:hanging="360"/>
       </w:pPr>
       <w:rPr>
         <w:rFonts w:ascii="Courier New" w:hAnsi="Courier New" w:cs="Courier New" w:hint="default"/>
       </w:rPr>
     </w:lvl>
-    <w:lvl w:ilvl="5" w:tplc="40090005" w:tentative="1">
+    <w:lvl w:ilvl="8" w:tplc="40090005" w:tentative="1">
       <w:start w:val="1"/>
       <w:numFmt w:val="bullet"/>
       <w:lvlText w:val=""/>
       <w:lvlJc w:val="left"/>
       <w:pPr>
-        <w:ind w:left="4320" w:hanging="360"/>
+        <w:ind w:left="6480" w:hanging="360"/>
       </w:pPr>
       <w:rPr>
         <w:rFonts w:ascii="Wingdings" w:hAnsi="Wingdings" w:hint="default"/>
       </w:rPr>
     </w:lvl>
-    <w:lvl w:ilvl="6" w:tplc="40090001" w:tentative="1">
-      <w:start w:val="1"/>
-      <w:numFmt w:val="bullet"/>
-      <w:lvlText w:val=""/>
-      <w:lvlJc w:val="left"/>
-      <w:pPr>
-        <w:ind w:left="5040" w:hanging="360"/>
-      </w:pPr>
-      <w:rPr>
-        <w:rFonts w:ascii="Symbol" w:hAnsi="Symbol" w:hint="default"/>
-      </w:rPr>
-    </w:lvl>
-    <w:lvl w:ilvl="7" w:tplc="40090003" w:tentative="1">
-      <w:start w:val="1"/>
-      <w:numFmt w:val="bullet"/>
-      <w:lvlText w:val="o"/>
-      <w:lvlJc w:val="left"/>
-      <w:pPr>
-        <w:ind w:left="5760" w:hanging="360"/>
-      </w:pPr>
-      <w:rPr>
-        <w:rFonts w:ascii="Courier New" w:hAnsi="Courier New" w:cs="Courier New" w:hint="default"/>
-      </w:rPr>
-    </w:lvl>
-    <w:lvl w:ilvl="8" w:tplc="40090005" w:tentative="1">
-      <w:start w:val="1"/>
-      <w:numFmt w:val="bullet"/>
-      <w:lvlText w:val=""/>
-      <w:lvlJc w:val="left"/>
-      <w:pPr>
-        <w:ind w:left="6480" w:hanging="360"/>
-      </w:pPr>
-      <w:rPr>
-        <w:rFonts w:ascii="Wingdings" w:hAnsi="Wingdings" w:hint="default"/>
-      </w:rPr>
-    </w:lvl>
   </w:abstractNum>
-  <w:abstractNum w:abstractNumId="2">
+  <w:abstractNum w:abstractNumId="2" w15:restartNumberingAfterBreak="0">
     <w:nsid w:val="5C073127"/>
     <w:multiLevelType w:val="hybridMultilevel"/>
     <w:tmpl w:val="A8B00F42"/>
@@ -550,7 +659,7 @@
       </w:pPr>
     </w:lvl>
   </w:abstractNum>
-  <w:abstractNum w:abstractNumId="3">
+  <w:abstractNum w:abstractNumId="3" w15:restartNumberingAfterBreak="0">
     <w:nsid w:val="5C4C2C38"/>
     <w:multiLevelType w:val="hybridMultilevel"/>
     <w:tmpl w:val="D752FAAE"/>
@@ -679,7 +788,7 @@
 </file>
 
 <file path=word/styles.xml><?xml version="1.0" encoding="utf-8"?>
-<w:styles xmlns:mc="http://schemas.openxmlformats.org/markup-compatibility/2006" xmlns:r="http://schemas.openxmlformats.org/officeDocument/2006/relationships" xmlns:w="http://schemas.openxmlformats.org/wordprocessingml/2006/main" xmlns:w14="http://schemas.microsoft.com/office/word/2010/wordml" xmlns:w15="http://schemas.microsoft.com/office/word/2012/wordml" mc:Ignorable="w14 w15">
+<w:styles xmlns:mc="http://schemas.openxmlformats.org/markup-compatibility/2006" xmlns:r="http://schemas.openxmlformats.org/officeDocument/2006/relationships" xmlns:w="http://schemas.openxmlformats.org/wordprocessingml/2006/main" xmlns:w14="http://schemas.microsoft.com/office/word/2010/wordml" xmlns:w15="http://schemas.microsoft.com/office/word/2012/wordml" xmlns:w16cex="http://schemas.microsoft.com/office/word/2018/wordml/cex" xmlns:w16cid="http://schemas.microsoft.com/office/word/2016/wordml/cid" xmlns:w16="http://schemas.microsoft.com/office/word/2018/wordml" xmlns:w16sdtdh="http://schemas.microsoft.com/office/word/2020/wordml/sdtdatahash" xmlns:w16se="http://schemas.microsoft.com/office/word/2015/wordml/symex" mc:Ignorable="w14 w15 w16se w16cid w16 w16cex w16sdtdh">
   <w:docDefaults>
     <w:rPrDefault>
       <w:rPr>
@@ -695,7 +804,7 @@
       </w:pPr>
     </w:pPrDefault>
   </w:docDefaults>
-  <w:latentStyles w:defLockedState="0" w:defUIPriority="99" w:defSemiHidden="0" w:defUnhideWhenUsed="0" w:defQFormat="0" w:count="371">
+  <w:latentStyles w:defLockedState="0" w:defUIPriority="99" w:defSemiHidden="0" w:defUnhideWhenUsed="0" w:defQFormat="0" w:count="376">
     <w:lsdException w:name="Normal" w:uiPriority="0" w:qFormat="1"/>
     <w:lsdException w:name="heading 1" w:uiPriority="9" w:qFormat="1"/>
     <w:lsdException w:name="heading 2" w:semiHidden="1" w:uiPriority="9" w:unhideWhenUsed="1" w:qFormat="1"/>
@@ -801,7 +910,6 @@
     <w:lsdException w:name="HTML Sample" w:semiHidden="1" w:unhideWhenUsed="1"/>
     <w:lsdException w:name="HTML Typewriter" w:semiHidden="1" w:unhideWhenUsed="1"/>
     <w:lsdException w:name="HTML Variable" w:semiHidden="1" w:unhideWhenUsed="1"/>
-    <w:lsdException w:name="Normal Table" w:semiHidden="1" w:unhideWhenUsed="1"/>
     <w:lsdException w:name="annotation subject" w:semiHidden="1" w:unhideWhenUsed="1"/>
     <w:lsdException w:name="No List" w:semiHidden="1" w:unhideWhenUsed="1"/>
     <w:lsdException w:name="Outline List 1" w:semiHidden="1" w:unhideWhenUsed="1"/>
@@ -844,11 +952,8 @@
     <w:lsdException w:name="Table Contemporary" w:semiHidden="1" w:unhideWhenUsed="1"/>
     <w:lsdException w:name="Table Elegant" w:semiHidden="1" w:unhideWhenUsed="1"/>
     <w:lsdException w:name="Table Professional" w:semiHidden="1" w:unhideWhenUsed="1"/>
-    <w:lsdException w:name="Table Subtle 1" w:semiHidden="1" w:unhideWhenUsed="1"/>
     <w:lsdException w:name="Table Subtle 2" w:semiHidden="1" w:unhideWhenUsed="1"/>
     <w:lsdException w:name="Table Web 1" w:semiHidden="1" w:unhideWhenUsed="1"/>
-    <w:lsdException w:name="Table Web 2" w:semiHidden="1" w:unhideWhenUsed="1"/>
-    <w:lsdException w:name="Table Web 3" w:semiHidden="1" w:unhideWhenUsed="1"/>
     <w:lsdException w:name="Balloon Text" w:semiHidden="1" w:unhideWhenUsed="1"/>
     <w:lsdException w:name="Table Grid" w:uiPriority="39"/>
     <w:lsdException w:name="Table Theme" w:semiHidden="1" w:unhideWhenUsed="1"/>
@@ -1067,6 +1172,11 @@
     <w:lsdException w:name="List Table 5 Dark Accent 6" w:uiPriority="50"/>
     <w:lsdException w:name="List Table 6 Colorful Accent 6" w:uiPriority="51"/>
     <w:lsdException w:name="List Table 7 Colorful Accent 6" w:uiPriority="52"/>
+    <w:lsdException w:name="Mention" w:semiHidden="1" w:unhideWhenUsed="1"/>
+    <w:lsdException w:name="Smart Hyperlink" w:semiHidden="1" w:unhideWhenUsed="1"/>
+    <w:lsdException w:name="Hashtag" w:semiHidden="1" w:unhideWhenUsed="1"/>
+    <w:lsdException w:name="Unresolved Mention" w:semiHidden="1" w:unhideWhenUsed="1"/>
+    <w:lsdException w:name="Smart Link" w:semiHidden="1" w:unhideWhenUsed="1"/>
   </w:latentStyles>
   <w:style w:type="paragraph" w:default="1" w:styleId="Normal">
     <w:name w:val="Normal"/>

</xml_diff>

<commit_message>
Added Changes on roles
</commit_message>
<xml_diff>
--- a/1.intro-to-workgroup/Context_For_workgroup.docx
+++ b/1.intro-to-workgroup/Context_For_workgroup.docx
@@ -1,6 +1,6 @@
 
 <file path=word/document.xml><?xml version="1.0" encoding="utf-8"?>
-<w:document xmlns:wpc="http://schemas.microsoft.com/office/word/2010/wordprocessingCanvas" xmlns:cx="http://schemas.microsoft.com/office/drawing/2014/chartex" xmlns:cx1="http://schemas.microsoft.com/office/drawing/2015/9/8/chartex" xmlns:cx2="http://schemas.microsoft.com/office/drawing/2015/10/21/chartex" xmlns:cx3="http://schemas.microsoft.com/office/drawing/2016/5/9/chartex" xmlns:cx4="http://schemas.microsoft.com/office/drawing/2016/5/10/chartex" xmlns:cx5="http://schemas.microsoft.com/office/drawing/2016/5/11/chartex" xmlns:cx6="http://schemas.microsoft.com/office/drawing/2016/5/12/chartex" xmlns:cx7="http://schemas.microsoft.com/office/drawing/2016/5/13/chartex" xmlns:cx8="http://schemas.microsoft.com/office/drawing/2016/5/14/chartex" xmlns:mc="http://schemas.openxmlformats.org/markup-compatibility/2006" xmlns:aink="http://schemas.microsoft.com/office/drawing/2016/ink" xmlns:am3d="http://schemas.microsoft.com/office/drawing/2017/model3d" xmlns:o="urn:schemas-microsoft-com:office:office" xmlns:r="http://schemas.openxmlformats.org/officeDocument/2006/relationships" xmlns:m="http://schemas.openxmlformats.org/officeDocument/2006/math" xmlns:v="urn:schemas-microsoft-com:vml" xmlns:wp14="http://schemas.microsoft.com/office/word/2010/wordprocessingDrawing" xmlns:wp="http://schemas.openxmlformats.org/drawingml/2006/wordprocessingDrawing" xmlns:w10="urn:schemas-microsoft-com:office:word" xmlns:w="http://schemas.openxmlformats.org/wordprocessingml/2006/main" xmlns:w14="http://schemas.microsoft.com/office/word/2010/wordml" xmlns:w15="http://schemas.microsoft.com/office/word/2012/wordml" xmlns:w16cex="http://schemas.microsoft.com/office/word/2018/wordml/cex" xmlns:w16cid="http://schemas.microsoft.com/office/word/2016/wordml/cid" xmlns:w16="http://schemas.microsoft.com/office/word/2018/wordml" xmlns:w16sdtdh="http://schemas.microsoft.com/office/word/2020/wordml/sdtdatahash" xmlns:w16se="http://schemas.microsoft.com/office/word/2015/wordml/symex" xmlns:wpg="http://schemas.microsoft.com/office/word/2010/wordprocessingGroup" xmlns:wpi="http://schemas.microsoft.com/office/word/2010/wordprocessingInk" xmlns:wne="http://schemas.microsoft.com/office/word/2006/wordml" xmlns:wps="http://schemas.microsoft.com/office/word/2010/wordprocessingShape" mc:Ignorable="w14 w15 w16se w16cid w16 w16cex w16sdtdh wp14">
+<w:document xmlns:wpc="http://schemas.microsoft.com/office/word/2010/wordprocessingCanvas" xmlns:mc="http://schemas.openxmlformats.org/markup-compatibility/2006" xmlns:o="urn:schemas-microsoft-com:office:office" xmlns:r="http://schemas.openxmlformats.org/officeDocument/2006/relationships" xmlns:m="http://schemas.openxmlformats.org/officeDocument/2006/math" xmlns:v="urn:schemas-microsoft-com:vml" xmlns:wp14="http://schemas.microsoft.com/office/word/2010/wordprocessingDrawing" xmlns:wp="http://schemas.openxmlformats.org/drawingml/2006/wordprocessingDrawing" xmlns:w10="urn:schemas-microsoft-com:office:word" xmlns:w="http://schemas.openxmlformats.org/wordprocessingml/2006/main" xmlns:w14="http://schemas.microsoft.com/office/word/2010/wordml" xmlns:w15="http://schemas.microsoft.com/office/word/2012/wordml" xmlns:wpg="http://schemas.microsoft.com/office/word/2010/wordprocessingGroup" xmlns:wpi="http://schemas.microsoft.com/office/word/2010/wordprocessingInk" xmlns:wne="http://schemas.microsoft.com/office/word/2006/wordml" xmlns:wps="http://schemas.microsoft.com/office/word/2010/wordprocessingShape" mc:Ignorable="w14 w15 wp14">
   <w:body>
     <w:p>
       <w:pPr>
@@ -142,7 +142,23 @@
       </w:r>
       <w:proofErr w:type="spellEnd"/>
       <w:r>
-        <w:t>/PoC from Projects/Hackathon/other events and is accessible for reference</w:t>
+        <w:t>/</w:t>
+      </w:r>
+      <w:proofErr w:type="spellStart"/>
+      <w:r>
+        <w:t>PoC</w:t>
+      </w:r>
+      <w:proofErr w:type="spellEnd"/>
+      <w:r>
+        <w:t xml:space="preserve"> from Projects/</w:t>
+      </w:r>
+      <w:proofErr w:type="spellStart"/>
+      <w:r>
+        <w:t>Hackathon</w:t>
+      </w:r>
+      <w:proofErr w:type="spellEnd"/>
+      <w:r>
+        <w:t>/other events and is accessible for reference</w:t>
       </w:r>
     </w:p>
     <w:p>
@@ -183,7 +199,15 @@
       </w:r>
       <w:proofErr w:type="spellEnd"/>
       <w:r>
-        <w:t>/Hackathon can be conducted with the help of the Portal and the inbuilt Framework buil</w:t>
+        <w:t>/</w:t>
+      </w:r>
+      <w:proofErr w:type="spellStart"/>
+      <w:r>
+        <w:t>Hackathon</w:t>
+      </w:r>
+      <w:proofErr w:type="spellEnd"/>
+      <w:r>
+        <w:t xml:space="preserve"> can be conducted with the help of the Portal and the inbuilt Framework buil</w:t>
       </w:r>
       <w:r>
         <w:t>t</w:t>
@@ -325,29 +349,8 @@
       <w:r>
         <w:t>Testers.</w:t>
       </w:r>
-    </w:p>
-    <w:p>
-      <w:pPr>
-        <w:pStyle w:val="ListParagraph"/>
-        <w:numPr>
-          <w:ilvl w:val="0"/>
-          <w:numId w:val="4"/>
-        </w:numPr>
-        <w:rPr>
-          <w:highlight w:val="yellow"/>
-        </w:rPr>
-      </w:pPr>
-      <w:r>
-        <w:rPr>
-          <w:highlight w:val="yellow"/>
-        </w:rPr>
-        <w:t>Operation Engineer</w:t>
-      </w:r>
-    </w:p>
-    <w:p>
-      <w:pPr>
-        <w:ind w:left="720"/>
-      </w:pPr>
+      <w:bookmarkStart w:id="0" w:name="_GoBack"/>
+      <w:bookmarkEnd w:id="0"/>
     </w:p>
     <w:p/>
     <w:p/>
@@ -368,8 +371,8 @@
 </file>
 
 <file path=word/numbering.xml><?xml version="1.0" encoding="utf-8"?>
-<w:numbering xmlns:wpc="http://schemas.microsoft.com/office/word/2010/wordprocessingCanvas" xmlns:cx="http://schemas.microsoft.com/office/drawing/2014/chartex" xmlns:cx1="http://schemas.microsoft.com/office/drawing/2015/9/8/chartex" xmlns:cx2="http://schemas.microsoft.com/office/drawing/2015/10/21/chartex" xmlns:cx3="http://schemas.microsoft.com/office/drawing/2016/5/9/chartex" xmlns:cx4="http://schemas.microsoft.com/office/drawing/2016/5/10/chartex" xmlns:cx5="http://schemas.microsoft.com/office/drawing/2016/5/11/chartex" xmlns:cx6="http://schemas.microsoft.com/office/drawing/2016/5/12/chartex" xmlns:cx7="http://schemas.microsoft.com/office/drawing/2016/5/13/chartex" xmlns:cx8="http://schemas.microsoft.com/office/drawing/2016/5/14/chartex" xmlns:mc="http://schemas.openxmlformats.org/markup-compatibility/2006" xmlns:aink="http://schemas.microsoft.com/office/drawing/2016/ink" xmlns:am3d="http://schemas.microsoft.com/office/drawing/2017/model3d" xmlns:o="urn:schemas-microsoft-com:office:office" xmlns:r="http://schemas.openxmlformats.org/officeDocument/2006/relationships" xmlns:m="http://schemas.openxmlformats.org/officeDocument/2006/math" xmlns:v="urn:schemas-microsoft-com:vml" xmlns:wp14="http://schemas.microsoft.com/office/word/2010/wordprocessingDrawing" xmlns:wp="http://schemas.openxmlformats.org/drawingml/2006/wordprocessingDrawing" xmlns:w10="urn:schemas-microsoft-com:office:word" xmlns:w="http://schemas.openxmlformats.org/wordprocessingml/2006/main" xmlns:w14="http://schemas.microsoft.com/office/word/2010/wordml" xmlns:w15="http://schemas.microsoft.com/office/word/2012/wordml" xmlns:w16cex="http://schemas.microsoft.com/office/word/2018/wordml/cex" xmlns:w16cid="http://schemas.microsoft.com/office/word/2016/wordml/cid" xmlns:w16="http://schemas.microsoft.com/office/word/2018/wordml" xmlns:w16sdtdh="http://schemas.microsoft.com/office/word/2020/wordml/sdtdatahash" xmlns:w16se="http://schemas.microsoft.com/office/word/2015/wordml/symex" xmlns:wpg="http://schemas.microsoft.com/office/word/2010/wordprocessingGroup" xmlns:wpi="http://schemas.microsoft.com/office/word/2010/wordprocessingInk" xmlns:wne="http://schemas.microsoft.com/office/word/2006/wordml" xmlns:wps="http://schemas.microsoft.com/office/word/2010/wordprocessingShape" mc:Ignorable="w14 w15 w16se w16cid w16 w16cex w16sdtdh wp14">
-  <w:abstractNum w:abstractNumId="0" w15:restartNumberingAfterBreak="0">
+<w:numbering xmlns:wpc="http://schemas.microsoft.com/office/word/2010/wordprocessingCanvas" xmlns:mc="http://schemas.openxmlformats.org/markup-compatibility/2006" xmlns:o="urn:schemas-microsoft-com:office:office" xmlns:r="http://schemas.openxmlformats.org/officeDocument/2006/relationships" xmlns:m="http://schemas.openxmlformats.org/officeDocument/2006/math" xmlns:v="urn:schemas-microsoft-com:vml" xmlns:wp14="http://schemas.microsoft.com/office/word/2010/wordprocessingDrawing" xmlns:wp="http://schemas.openxmlformats.org/drawingml/2006/wordprocessingDrawing" xmlns:w10="urn:schemas-microsoft-com:office:word" xmlns:w="http://schemas.openxmlformats.org/wordprocessingml/2006/main" xmlns:w14="http://schemas.microsoft.com/office/word/2010/wordml" xmlns:w15="http://schemas.microsoft.com/office/word/2012/wordml" xmlns:wpg="http://schemas.microsoft.com/office/word/2010/wordprocessingGroup" xmlns:wpi="http://schemas.microsoft.com/office/word/2010/wordprocessingInk" xmlns:wne="http://schemas.microsoft.com/office/word/2006/wordml" xmlns:wps="http://schemas.microsoft.com/office/word/2010/wordprocessingShape" mc:Ignorable="w14 w15 wp14">
+  <w:abstractNum w:abstractNumId="0">
     <w:nsid w:val="52500755"/>
     <w:multiLevelType w:val="hybridMultilevel"/>
     <w:tmpl w:val="F4CAA2CA"/>
@@ -458,7 +461,7 @@
       </w:pPr>
     </w:lvl>
   </w:abstractNum>
-  <w:abstractNum w:abstractNumId="1" w15:restartNumberingAfterBreak="0">
+  <w:abstractNum w:abstractNumId="1">
     <w:nsid w:val="52C92225"/>
     <w:multiLevelType w:val="hybridMultilevel"/>
     <w:tmpl w:val="85AC876A"/>
@@ -570,7 +573,7 @@
       </w:rPr>
     </w:lvl>
   </w:abstractNum>
-  <w:abstractNum w:abstractNumId="2" w15:restartNumberingAfterBreak="0">
+  <w:abstractNum w:abstractNumId="2">
     <w:nsid w:val="5C073127"/>
     <w:multiLevelType w:val="hybridMultilevel"/>
     <w:tmpl w:val="A8B00F42"/>
@@ -659,7 +662,7 @@
       </w:pPr>
     </w:lvl>
   </w:abstractNum>
-  <w:abstractNum w:abstractNumId="3" w15:restartNumberingAfterBreak="0">
+  <w:abstractNum w:abstractNumId="3">
     <w:nsid w:val="5C4C2C38"/>
     <w:multiLevelType w:val="hybridMultilevel"/>
     <w:tmpl w:val="D752FAAE"/>
@@ -788,7 +791,7 @@
 </file>
 
 <file path=word/styles.xml><?xml version="1.0" encoding="utf-8"?>
-<w:styles xmlns:mc="http://schemas.openxmlformats.org/markup-compatibility/2006" xmlns:r="http://schemas.openxmlformats.org/officeDocument/2006/relationships" xmlns:w="http://schemas.openxmlformats.org/wordprocessingml/2006/main" xmlns:w14="http://schemas.microsoft.com/office/word/2010/wordml" xmlns:w15="http://schemas.microsoft.com/office/word/2012/wordml" xmlns:w16cex="http://schemas.microsoft.com/office/word/2018/wordml/cex" xmlns:w16cid="http://schemas.microsoft.com/office/word/2016/wordml/cid" xmlns:w16="http://schemas.microsoft.com/office/word/2018/wordml" xmlns:w16sdtdh="http://schemas.microsoft.com/office/word/2020/wordml/sdtdatahash" xmlns:w16se="http://schemas.microsoft.com/office/word/2015/wordml/symex" mc:Ignorable="w14 w15 w16se w16cid w16 w16cex w16sdtdh">
+<w:styles xmlns:mc="http://schemas.openxmlformats.org/markup-compatibility/2006" xmlns:r="http://schemas.openxmlformats.org/officeDocument/2006/relationships" xmlns:w="http://schemas.openxmlformats.org/wordprocessingml/2006/main" xmlns:w14="http://schemas.microsoft.com/office/word/2010/wordml" xmlns:w15="http://schemas.microsoft.com/office/word/2012/wordml" mc:Ignorable="w14 w15">
   <w:docDefaults>
     <w:rPrDefault>
       <w:rPr>
@@ -804,7 +807,7 @@
       </w:pPr>
     </w:pPrDefault>
   </w:docDefaults>
-  <w:latentStyles w:defLockedState="0" w:defUIPriority="99" w:defSemiHidden="0" w:defUnhideWhenUsed="0" w:defQFormat="0" w:count="376">
+  <w:latentStyles w:defLockedState="0" w:defUIPriority="99" w:defSemiHidden="0" w:defUnhideWhenUsed="0" w:defQFormat="0" w:count="371">
     <w:lsdException w:name="Normal" w:uiPriority="0" w:qFormat="1"/>
     <w:lsdException w:name="heading 1" w:uiPriority="9" w:qFormat="1"/>
     <w:lsdException w:name="heading 2" w:semiHidden="1" w:uiPriority="9" w:unhideWhenUsed="1" w:qFormat="1"/>
@@ -910,6 +913,7 @@
     <w:lsdException w:name="HTML Sample" w:semiHidden="1" w:unhideWhenUsed="1"/>
     <w:lsdException w:name="HTML Typewriter" w:semiHidden="1" w:unhideWhenUsed="1"/>
     <w:lsdException w:name="HTML Variable" w:semiHidden="1" w:unhideWhenUsed="1"/>
+    <w:lsdException w:name="Normal Table" w:semiHidden="1" w:unhideWhenUsed="1"/>
     <w:lsdException w:name="annotation subject" w:semiHidden="1" w:unhideWhenUsed="1"/>
     <w:lsdException w:name="No List" w:semiHidden="1" w:unhideWhenUsed="1"/>
     <w:lsdException w:name="Outline List 1" w:semiHidden="1" w:unhideWhenUsed="1"/>
@@ -952,8 +956,11 @@
     <w:lsdException w:name="Table Contemporary" w:semiHidden="1" w:unhideWhenUsed="1"/>
     <w:lsdException w:name="Table Elegant" w:semiHidden="1" w:unhideWhenUsed="1"/>
     <w:lsdException w:name="Table Professional" w:semiHidden="1" w:unhideWhenUsed="1"/>
+    <w:lsdException w:name="Table Subtle 1" w:semiHidden="1" w:unhideWhenUsed="1"/>
     <w:lsdException w:name="Table Subtle 2" w:semiHidden="1" w:unhideWhenUsed="1"/>
     <w:lsdException w:name="Table Web 1" w:semiHidden="1" w:unhideWhenUsed="1"/>
+    <w:lsdException w:name="Table Web 2" w:semiHidden="1" w:unhideWhenUsed="1"/>
+    <w:lsdException w:name="Table Web 3" w:semiHidden="1" w:unhideWhenUsed="1"/>
     <w:lsdException w:name="Balloon Text" w:semiHidden="1" w:unhideWhenUsed="1"/>
     <w:lsdException w:name="Table Grid" w:uiPriority="39"/>
     <w:lsdException w:name="Table Theme" w:semiHidden="1" w:unhideWhenUsed="1"/>
@@ -1172,11 +1179,6 @@
     <w:lsdException w:name="List Table 5 Dark Accent 6" w:uiPriority="50"/>
     <w:lsdException w:name="List Table 6 Colorful Accent 6" w:uiPriority="51"/>
     <w:lsdException w:name="List Table 7 Colorful Accent 6" w:uiPriority="52"/>
-    <w:lsdException w:name="Mention" w:semiHidden="1" w:unhideWhenUsed="1"/>
-    <w:lsdException w:name="Smart Hyperlink" w:semiHidden="1" w:unhideWhenUsed="1"/>
-    <w:lsdException w:name="Hashtag" w:semiHidden="1" w:unhideWhenUsed="1"/>
-    <w:lsdException w:name="Unresolved Mention" w:semiHidden="1" w:unhideWhenUsed="1"/>
-    <w:lsdException w:name="Smart Link" w:semiHidden="1" w:unhideWhenUsed="1"/>
   </w:latentStyles>
   <w:style w:type="paragraph" w:default="1" w:styleId="Normal">
     <w:name w:val="Normal"/>

</xml_diff>